<commit_message>
毕设目录完成 Signed-off-by: Mr Zhang <1053338363@qq.com>
</commit_message>
<xml_diff>
--- a/在线组卷系统毕业论文.docx
+++ b/在线组卷系统毕业论文.docx
@@ -31,7 +31,7 @@
                     <pic:cNvPicPr/>
                   </pic:nvPicPr>
                   <pic:blipFill>
-                    <a:blip r:embed="rId10"/>
+                    <a:blip r:embed="rId9"/>
                     <a:srcRect l="2167"/>
                     <a:stretch>
                       <a:fillRect/>
@@ -526,18 +526,15 @@
           <w:szCs w:val="28"/>
         </w:rPr>
         <w:sectPr>
-          <w:headerReference r:id="rId5" w:type="first"/>
-          <w:footerReference r:id="rId8" w:type="first"/>
-          <w:headerReference r:id="rId3" w:type="default"/>
-          <w:footerReference r:id="rId6" w:type="default"/>
-          <w:headerReference r:id="rId4" w:type="even"/>
-          <w:footerReference r:id="rId7" w:type="even"/>
+          <w:footerReference r:id="rId4" w:type="default"/>
+          <w:headerReference r:id="rId3" w:type="even"/>
+          <w:footerReference r:id="rId5" w:type="even"/>
           <w:footnotePr>
             <w:numFmt w:val="decimalEnclosedCircleChinese"/>
           </w:footnotePr>
           <w:pgSz w:w="11906" w:h="16838"/>
           <w:pgMar w:top="1418" w:right="1418" w:bottom="1418" w:left="1559" w:header="851" w:footer="992" w:gutter="0"/>
-          <w:pgNumType w:start="0"/>
+          <w:pgNumType w:fmt="numberInDash" w:start="0"/>
           <w:cols w:space="720" w:num="1"/>
           <w:titlePg/>
           <w:docGrid w:type="lines" w:linePitch="312" w:charSpace="0"/>
@@ -567,6 +564,7 @@
         <w:tabs>
           <w:tab w:val="right" w:leader="dot" w:pos="8919"/>
         </w:tabs>
+        <w:jc w:val="distribute"/>
         <w:rPr>
           <w:sz w:val="24"/>
           <w:lang w:bidi="hi-IN"/>
@@ -580,39 +578,18 @@
       </w:r>
       <w:r>
         <w:rPr>
-          <w:sz w:val="24"/>
-        </w:rPr>
-        <w:tab/>
-      </w:r>
-      <w:r>
-        <w:rPr>
-          <w:sz w:val="24"/>
-        </w:rPr>
-        <w:t>1</w:t>
-      </w:r>
-    </w:p>
-    <w:p>
-      <w:pPr>
-        <w:pStyle w:val="8"/>
-        <w:tabs>
-          <w:tab w:val="right" w:leader="dot" w:pos="8919"/>
-        </w:tabs>
-        <w:rPr>
-          <w:sz w:val="24"/>
-          <w:lang w:bidi="hi-IN"/>
-        </w:rPr>
-      </w:pPr>
-      <w:r>
-        <w:rPr>
-          <w:sz w:val="24"/>
-        </w:rPr>
-        <w:t>Abstract</w:t>
-      </w:r>
-      <w:r>
-        <w:rPr>
-          <w:sz w:val="24"/>
-        </w:rPr>
-        <w:tab/>
+          <w:rFonts w:hint="eastAsia"/>
+          <w:sz w:val="24"/>
+        </w:rPr>
+        <w:t>.........................................................................................................................................</w:t>
+      </w:r>
+      <w:r>
+        <w:rPr>
+          <w:rFonts w:hint="eastAsia"/>
+          <w:sz w:val="24"/>
+          <w:lang w:val="en-US" w:eastAsia="zh-CN"/>
+        </w:rPr>
+        <w:t xml:space="preserve"> </w:t>
       </w:r>
       <w:r>
         <w:rPr>
@@ -631,28 +608,116 @@
         <w:tabs>
           <w:tab w:val="right" w:leader="dot" w:pos="8919"/>
         </w:tabs>
-        <w:rPr>
-          <w:sz w:val="24"/>
-        </w:rPr>
-      </w:pPr>
-      <w:r>
-        <w:rPr>
-          <w:sz w:val="24"/>
-        </w:rPr>
-        <w:t>引 言</w:t>
-      </w:r>
-      <w:r>
-        <w:rPr>
-          <w:rFonts w:hint="eastAsia"/>
-          <w:sz w:val="24"/>
-        </w:rPr>
-        <w:t>...................................................................................................................................</w:t>
+        <w:jc w:val="distribute"/>
+        <w:rPr>
+          <w:sz w:val="24"/>
+        </w:rPr>
+      </w:pPr>
+      <w:r>
+        <w:rPr>
+          <w:sz w:val="24"/>
+        </w:rPr>
+        <w:t>引</w:t>
+      </w:r>
+      <w:r>
+        <w:rPr>
+          <w:rFonts w:hint="eastAsia"/>
+          <w:sz w:val="24"/>
+          <w:lang w:val="en-US" w:eastAsia="zh-CN"/>
+        </w:rPr>
+        <w:t xml:space="preserve">    </w:t>
+      </w:r>
+      <w:r>
+        <w:rPr>
+          <w:sz w:val="24"/>
+        </w:rPr>
+        <w:t>言</w:t>
+      </w:r>
+      <w:r>
+        <w:rPr>
+          <w:rFonts w:hint="eastAsia"/>
+          <w:sz w:val="24"/>
+        </w:rPr>
+        <w:t>............................................................................................................................</w:t>
+      </w:r>
+      <w:r>
+        <w:rPr>
+          <w:rFonts w:hint="eastAsia"/>
+          <w:sz w:val="24"/>
+          <w:lang w:val="en-US" w:eastAsia="zh-CN"/>
+        </w:rPr>
+        <w:t xml:space="preserve"> </w:t>
       </w:r>
       <w:r>
         <w:rPr>
           <w:sz w:val="24"/>
         </w:rPr>
         <w:t>2</w:t>
+      </w:r>
+    </w:p>
+    <w:p>
+      <w:pPr>
+        <w:ind w:firstLine="420" w:firstLineChars="0"/>
+        <w:jc w:val="distribute"/>
+        <w:rPr>
+          <w:rFonts w:hint="eastAsia"/>
+          <w:sz w:val="24"/>
+          <w:lang w:val="en-US" w:eastAsia="zh-CN"/>
+        </w:rPr>
+      </w:pPr>
+      <w:r>
+        <w:rPr>
+          <w:rFonts w:hint="eastAsia"/>
+          <w:lang w:val="en-US" w:eastAsia="zh-CN"/>
+        </w:rPr>
+        <w:t>1.1应用背景与价值</w:t>
+      </w:r>
+      <w:r>
+        <w:rPr>
+          <w:rFonts w:hint="eastAsia"/>
+          <w:sz w:val="24"/>
+        </w:rPr>
+        <w:t>.............................................................................................................</w:t>
+      </w:r>
+      <w:r>
+        <w:rPr>
+          <w:rFonts w:hint="eastAsia"/>
+          <w:sz w:val="24"/>
+          <w:lang w:val="en-US" w:eastAsia="zh-CN"/>
+        </w:rPr>
+        <w:t xml:space="preserve"> 2</w:t>
+      </w:r>
+    </w:p>
+    <w:p>
+      <w:pPr>
+        <w:ind w:firstLine="420" w:firstLineChars="0"/>
+        <w:jc w:val="distribute"/>
+        <w:rPr>
+          <w:rFonts w:hint="eastAsia" w:eastAsia="宋体"/>
+          <w:lang w:val="en-US" w:eastAsia="zh-CN"/>
+        </w:rPr>
+      </w:pPr>
+      <w:r>
+        <w:rPr>
+          <w:rFonts w:hint="eastAsia"/>
+          <w:lang w:val="en-US" w:eastAsia="zh-CN"/>
+        </w:rPr>
+        <w:t>1.2开发工具与技术...</w:t>
+      </w:r>
+      <w:r>
+        <w:rPr>
+          <w:rFonts w:hint="eastAsia"/>
+          <w:sz w:val="24"/>
+        </w:rPr>
+        <w:t>..........................................................................................................</w:t>
+      </w:r>
+      <w:r>
+        <w:rPr>
+          <w:rFonts w:hint="eastAsia"/>
+          <w:sz w:val="24"/>
+          <w:lang w:val="en-US" w:eastAsia="zh-CN"/>
+        </w:rPr>
+        <w:t xml:space="preserve"> 3  </w:t>
       </w:r>
     </w:p>
     <w:p>
@@ -661,19 +726,329 @@
           <w:ilvl w:val="0"/>
           <w:numId w:val="1"/>
         </w:numPr>
-      </w:pPr>
-      <w:r>
-        <w:rPr>
-          <w:rFonts w:hint="eastAsia"/>
-          <w:sz w:val="24"/>
-        </w:rPr>
-        <w:t xml:space="preserve">需求分析 </w:t>
-      </w:r>
-      <w:r>
-        <w:rPr>
-          <w:rFonts w:hint="eastAsia"/>
-        </w:rPr>
-        <w:t>...................................... ............... ...................................................................................2</w:t>
+        <w:ind w:left="0" w:leftChars="0" w:firstLine="0" w:firstLineChars="0"/>
+        <w:jc w:val="distribute"/>
+        <w:rPr>
+          <w:rFonts w:hint="eastAsia"/>
+          <w:sz w:val="24"/>
+          <w:lang w:val="en-US" w:eastAsia="zh-CN"/>
+        </w:rPr>
+      </w:pPr>
+      <w:r>
+        <w:rPr>
+          <w:rFonts w:hint="eastAsia"/>
+          <w:sz w:val="24"/>
+        </w:rPr>
+        <w:t>需求分析............................................................................................................................</w:t>
+      </w:r>
+      <w:r>
+        <w:rPr>
+          <w:rFonts w:hint="eastAsia"/>
+          <w:sz w:val="24"/>
+          <w:lang w:val="en-US" w:eastAsia="zh-CN"/>
+        </w:rPr>
+        <w:t xml:space="preserve"> 4</w:t>
+      </w:r>
+    </w:p>
+    <w:p>
+      <w:pPr>
+        <w:numPr>
+          <w:numId w:val="0"/>
+        </w:numPr>
+        <w:ind w:leftChars="0" w:firstLine="420" w:firstLineChars="0"/>
+        <w:jc w:val="distribute"/>
+        <w:rPr>
+          <w:rFonts w:hint="eastAsia"/>
+          <w:sz w:val="24"/>
+          <w:lang w:val="en-US" w:eastAsia="zh-CN"/>
+        </w:rPr>
+      </w:pPr>
+      <w:r>
+        <w:rPr>
+          <w:rFonts w:hint="eastAsia"/>
+          <w:lang w:val="en-US" w:eastAsia="zh-CN"/>
+        </w:rPr>
+        <w:t>2.1系统可行性分析</w:t>
+      </w:r>
+      <w:r>
+        <w:rPr>
+          <w:rFonts w:hint="eastAsia"/>
+          <w:sz w:val="24"/>
+        </w:rPr>
+        <w:t>.......................................................................................................</w:t>
+      </w:r>
+      <w:r>
+        <w:rPr>
+          <w:rFonts w:hint="eastAsia"/>
+          <w:sz w:val="24"/>
+          <w:lang w:val="en-US" w:eastAsia="zh-CN"/>
+        </w:rPr>
+        <w:t>.</w:t>
+      </w:r>
+      <w:r>
+        <w:rPr>
+          <w:rFonts w:hint="eastAsia"/>
+          <w:sz w:val="24"/>
+        </w:rPr>
+        <w:t>....</w:t>
+      </w:r>
+      <w:r>
+        <w:rPr>
+          <w:rFonts w:hint="eastAsia"/>
+          <w:sz w:val="24"/>
+          <w:lang w:val="en-US" w:eastAsia="zh-CN"/>
+        </w:rPr>
+        <w:t xml:space="preserve"> 5</w:t>
+      </w:r>
+    </w:p>
+    <w:p>
+      <w:pPr>
+        <w:numPr>
+          <w:numId w:val="0"/>
+        </w:numPr>
+        <w:ind w:leftChars="0" w:firstLine="420" w:firstLineChars="0"/>
+        <w:jc w:val="distribute"/>
+        <w:rPr>
+          <w:rFonts w:hint="eastAsia"/>
+          <w:sz w:val="24"/>
+          <w:lang w:val="en-US" w:eastAsia="zh-CN"/>
+        </w:rPr>
+      </w:pPr>
+      <w:r>
+        <w:rPr>
+          <w:rFonts w:hint="eastAsia"/>
+          <w:lang w:val="en-US" w:eastAsia="zh-CN"/>
+        </w:rPr>
+        <w:t>2.2功能需求</w:t>
+      </w:r>
+      <w:r>
+        <w:rPr>
+          <w:rFonts w:hint="eastAsia"/>
+          <w:sz w:val="24"/>
+        </w:rPr>
+        <w:t>.......................................................................................................</w:t>
+      </w:r>
+      <w:r>
+        <w:rPr>
+          <w:rFonts w:hint="eastAsia"/>
+          <w:sz w:val="24"/>
+          <w:lang w:val="en-US" w:eastAsia="zh-CN"/>
+        </w:rPr>
+        <w:t>.........</w:t>
+      </w:r>
+      <w:r>
+        <w:rPr>
+          <w:rFonts w:hint="eastAsia"/>
+          <w:sz w:val="24"/>
+        </w:rPr>
+        <w:t>.......</w:t>
+      </w:r>
+      <w:r>
+        <w:rPr>
+          <w:rFonts w:hint="eastAsia"/>
+          <w:sz w:val="24"/>
+          <w:lang w:val="en-US" w:eastAsia="zh-CN"/>
+        </w:rPr>
+        <w:t xml:space="preserve"> 6</w:t>
+      </w:r>
+    </w:p>
+    <w:p>
+      <w:pPr>
+        <w:numPr>
+          <w:numId w:val="0"/>
+        </w:numPr>
+        <w:ind w:leftChars="0" w:firstLine="420" w:firstLineChars="0"/>
+        <w:jc w:val="distribute"/>
+        <w:rPr>
+          <w:rFonts w:hint="eastAsia"/>
+          <w:sz w:val="24"/>
+          <w:lang w:val="en-US" w:eastAsia="zh-CN"/>
+        </w:rPr>
+      </w:pPr>
+      <w:r>
+        <w:rPr>
+          <w:rFonts w:hint="eastAsia"/>
+          <w:lang w:val="en-US" w:eastAsia="zh-CN"/>
+        </w:rPr>
+        <w:t>2.3非功能性分析</w:t>
+      </w:r>
+      <w:r>
+        <w:rPr>
+          <w:rFonts w:hint="eastAsia"/>
+          <w:sz w:val="24"/>
+        </w:rPr>
+        <w:t>...................................................................................................</w:t>
+      </w:r>
+      <w:r>
+        <w:rPr>
+          <w:rFonts w:hint="eastAsia"/>
+          <w:sz w:val="24"/>
+          <w:lang w:val="en-US" w:eastAsia="zh-CN"/>
+        </w:rPr>
+        <w:t>.........</w:t>
+      </w:r>
+      <w:r>
+        <w:rPr>
+          <w:rFonts w:hint="eastAsia"/>
+          <w:sz w:val="24"/>
+        </w:rPr>
+        <w:t>....</w:t>
+      </w:r>
+      <w:r>
+        <w:rPr>
+          <w:rFonts w:hint="eastAsia"/>
+          <w:sz w:val="24"/>
+          <w:lang w:val="en-US" w:eastAsia="zh-CN"/>
+        </w:rPr>
+        <w:t xml:space="preserve"> 7</w:t>
+      </w:r>
+    </w:p>
+    <w:p>
+      <w:pPr>
+        <w:pStyle w:val="8"/>
+        <w:numPr>
+          <w:ilvl w:val="0"/>
+          <w:numId w:val="1"/>
+        </w:numPr>
+        <w:tabs>
+          <w:tab w:val="right" w:leader="dot" w:pos="8919"/>
+        </w:tabs>
+        <w:ind w:left="0" w:leftChars="0" w:firstLine="0" w:firstLineChars="0"/>
+        <w:jc w:val="distribute"/>
+        <w:rPr>
+          <w:rFonts w:hint="eastAsia"/>
+          <w:sz w:val="24"/>
+          <w:lang w:val="en-US" w:eastAsia="zh-CN"/>
+        </w:rPr>
+      </w:pPr>
+      <w:r>
+        <w:rPr>
+          <w:rFonts w:hint="eastAsia"/>
+          <w:sz w:val="24"/>
+        </w:rPr>
+        <w:t>概要设计............................................................................................................................</w:t>
+      </w:r>
+      <w:r>
+        <w:rPr>
+          <w:rFonts w:hint="eastAsia"/>
+          <w:sz w:val="24"/>
+          <w:lang w:val="en-US" w:eastAsia="zh-CN"/>
+        </w:rPr>
+        <w:t xml:space="preserve"> 8</w:t>
+      </w:r>
+    </w:p>
+    <w:p>
+      <w:pPr>
+        <w:numPr>
+          <w:numId w:val="0"/>
+        </w:numPr>
+        <w:ind w:leftChars="0" w:firstLine="420" w:firstLineChars="0"/>
+        <w:jc w:val="distribute"/>
+        <w:rPr>
+          <w:rFonts w:hint="eastAsia"/>
+          <w:sz w:val="24"/>
+          <w:lang w:val="en-US" w:eastAsia="zh-CN"/>
+        </w:rPr>
+      </w:pPr>
+      <w:r>
+        <w:rPr>
+          <w:rFonts w:hint="eastAsia"/>
+          <w:lang w:val="en-US" w:eastAsia="zh-CN"/>
+        </w:rPr>
+        <w:t>3.1总体结构设计</w:t>
+      </w:r>
+      <w:r>
+        <w:rPr>
+          <w:rFonts w:hint="eastAsia"/>
+          <w:sz w:val="24"/>
+        </w:rPr>
+        <w:t>................................................................................................................</w:t>
+      </w:r>
+      <w:r>
+        <w:rPr>
+          <w:rFonts w:hint="eastAsia"/>
+          <w:sz w:val="24"/>
+          <w:lang w:val="en-US" w:eastAsia="zh-CN"/>
+        </w:rPr>
+        <w:t xml:space="preserve"> 8</w:t>
+      </w:r>
+    </w:p>
+    <w:p>
+      <w:pPr>
+        <w:numPr>
+          <w:numId w:val="0"/>
+        </w:numPr>
+        <w:ind w:leftChars="0" w:firstLine="420" w:firstLineChars="0"/>
+        <w:jc w:val="both"/>
+        <w:rPr>
+          <w:rFonts w:hint="eastAsia"/>
+          <w:sz w:val="21"/>
+          <w:szCs w:val="21"/>
+          <w:lang w:val="en-US" w:eastAsia="zh-CN"/>
+        </w:rPr>
+      </w:pPr>
+      <w:r>
+        <w:rPr>
+          <w:rFonts w:hint="eastAsia"/>
+          <w:sz w:val="21"/>
+          <w:szCs w:val="21"/>
+          <w:lang w:val="en-US" w:eastAsia="zh-CN"/>
+        </w:rPr>
+        <w:t>3.2数据库结构设计</w:t>
+      </w:r>
+      <w:r>
+        <w:rPr>
+          <w:rFonts w:hint="eastAsia"/>
+          <w:sz w:val="24"/>
+        </w:rPr>
+        <w:t>............................................................................................................</w:t>
+      </w:r>
+      <w:r>
+        <w:rPr>
+          <w:rFonts w:hint="eastAsia"/>
+          <w:sz w:val="24"/>
+          <w:lang w:val="en-US" w:eastAsia="zh-CN"/>
+        </w:rPr>
+        <w:t>. 9</w:t>
+      </w:r>
+    </w:p>
+    <w:p>
+      <w:pPr>
+        <w:numPr>
+          <w:numId w:val="0"/>
+        </w:numPr>
+        <w:ind w:leftChars="0" w:firstLine="420" w:firstLineChars="0"/>
+        <w:jc w:val="both"/>
+        <w:rPr>
+          <w:rFonts w:hint="eastAsia"/>
+          <w:sz w:val="21"/>
+          <w:szCs w:val="21"/>
+          <w:lang w:val="en-US" w:eastAsia="zh-CN"/>
+        </w:rPr>
+      </w:pPr>
+      <w:r>
+        <w:rPr>
+          <w:rFonts w:hint="eastAsia"/>
+          <w:sz w:val="21"/>
+          <w:szCs w:val="21"/>
+          <w:lang w:val="en-US" w:eastAsia="zh-CN"/>
+        </w:rPr>
+        <w:t>3.3详细功能设计</w:t>
+      </w:r>
+      <w:r>
+        <w:rPr>
+          <w:rFonts w:hint="eastAsia"/>
+          <w:sz w:val="24"/>
+        </w:rPr>
+        <w:t>...............................................................................................................</w:t>
+      </w:r>
+      <w:r>
+        <w:rPr>
+          <w:rFonts w:hint="eastAsia"/>
+          <w:sz w:val="24"/>
+          <w:lang w:val="en-US" w:eastAsia="zh-CN"/>
+        </w:rPr>
+        <w:t xml:space="preserve"> 10</w:t>
       </w:r>
     </w:p>
     <w:p>
@@ -682,7 +1057,9 @@
         <w:tabs>
           <w:tab w:val="right" w:leader="dot" w:pos="8919"/>
         </w:tabs>
-        <w:rPr>
+        <w:jc w:val="distribute"/>
+        <w:rPr>
+          <w:rFonts w:hint="eastAsia"/>
           <w:sz w:val="24"/>
           <w:lang w:bidi="hi-IN"/>
         </w:rPr>
@@ -692,26 +1069,187 @@
           <w:rFonts w:hint="eastAsia"/>
           <w:sz w:val="24"/>
         </w:rPr>
-        <w:t>3</w:t>
-      </w:r>
-      <w:r>
-        <w:rPr>
-          <w:sz w:val="24"/>
-        </w:rPr>
-        <w:t xml:space="preserve">. </w:t>
-      </w:r>
-      <w:r>
-        <w:rPr>
-          <w:rFonts w:hint="eastAsia"/>
-          <w:sz w:val="24"/>
-        </w:rPr>
-        <w:t>概要设计.............................................................................................................................</w:t>
-      </w:r>
-      <w:r>
-        <w:rPr>
-          <w:sz w:val="24"/>
-        </w:rPr>
-        <w:t>3</w:t>
+        <w:t>4</w:t>
+      </w:r>
+      <w:r>
+        <w:rPr>
+          <w:sz w:val="24"/>
+        </w:rPr>
+        <w:t>.</w:t>
+      </w:r>
+      <w:r>
+        <w:rPr>
+          <w:rFonts w:hint="eastAsia"/>
+          <w:sz w:val="24"/>
+          <w:lang w:val="en-US" w:eastAsia="zh-CN"/>
+        </w:rPr>
+        <w:t xml:space="preserve"> </w:t>
+      </w:r>
+      <w:r>
+        <w:rPr>
+          <w:rFonts w:hint="eastAsia"/>
+          <w:sz w:val="24"/>
+        </w:rPr>
+        <w:t>系统实现..........................................................................................................................</w:t>
+      </w:r>
+      <w:r>
+        <w:rPr>
+          <w:rFonts w:hint="eastAsia"/>
+          <w:sz w:val="24"/>
+          <w:lang w:val="en-US" w:eastAsia="zh-CN"/>
+        </w:rPr>
+        <w:t xml:space="preserve"> 11 </w:t>
+      </w:r>
+    </w:p>
+    <w:p>
+      <w:pPr>
+        <w:pStyle w:val="9"/>
+        <w:tabs>
+          <w:tab w:val="right" w:leader="dot" w:pos="8919"/>
+        </w:tabs>
+        <w:jc w:val="distribute"/>
+        <w:rPr>
+          <w:rFonts w:hint="eastAsia"/>
+          <w:sz w:val="24"/>
+          <w:lang w:val="en-US" w:eastAsia="zh-CN"/>
+        </w:rPr>
+      </w:pPr>
+      <w:r>
+        <w:rPr>
+          <w:rFonts w:hint="eastAsia"/>
+          <w:sz w:val="21"/>
+          <w:szCs w:val="21"/>
+        </w:rPr>
+        <w:t>4</w:t>
+      </w:r>
+      <w:r>
+        <w:rPr>
+          <w:sz w:val="21"/>
+          <w:szCs w:val="21"/>
+        </w:rPr>
+        <w:t>.1</w:t>
+      </w:r>
+      <w:r>
+        <w:rPr>
+          <w:rFonts w:hint="eastAsia"/>
+          <w:sz w:val="21"/>
+          <w:szCs w:val="21"/>
+          <w:lang w:val="en-US" w:eastAsia="zh-CN"/>
+        </w:rPr>
+        <w:t>题库管理</w:t>
+      </w:r>
+      <w:r>
+        <w:rPr>
+          <w:rFonts w:hint="eastAsia"/>
+          <w:sz w:val="24"/>
+        </w:rPr>
+        <w:t>......................................................................................................................</w:t>
+      </w:r>
+      <w:r>
+        <w:rPr>
+          <w:rFonts w:hint="eastAsia"/>
+          <w:sz w:val="24"/>
+          <w:lang w:val="en-US" w:eastAsia="zh-CN"/>
+        </w:rPr>
+        <w:t xml:space="preserve"> 12</w:t>
+      </w:r>
+    </w:p>
+    <w:p>
+      <w:pPr>
+        <w:ind w:firstLine="420" w:firstLineChars="0"/>
+        <w:rPr>
+          <w:rFonts w:hint="eastAsia"/>
+          <w:sz w:val="24"/>
+          <w:lang w:val="en-US" w:eastAsia="zh-CN"/>
+        </w:rPr>
+      </w:pPr>
+      <w:r>
+        <w:rPr>
+          <w:rFonts w:hint="eastAsia"/>
+          <w:sz w:val="21"/>
+          <w:szCs w:val="21"/>
+        </w:rPr>
+        <w:t>4</w:t>
+      </w:r>
+      <w:r>
+        <w:rPr>
+          <w:sz w:val="21"/>
+          <w:szCs w:val="21"/>
+        </w:rPr>
+        <w:t>.</w:t>
+      </w:r>
+      <w:r>
+        <w:rPr>
+          <w:rFonts w:hint="eastAsia"/>
+          <w:sz w:val="21"/>
+          <w:szCs w:val="21"/>
+          <w:lang w:val="en-US" w:eastAsia="zh-CN"/>
+        </w:rPr>
+        <w:t>2在线组卷</w:t>
+      </w:r>
+      <w:r>
+        <w:rPr>
+          <w:rFonts w:hint="eastAsia"/>
+          <w:sz w:val="24"/>
+        </w:rPr>
+        <w:t>......................................................................................................................</w:t>
+      </w:r>
+      <w:r>
+        <w:rPr>
+          <w:rFonts w:hint="eastAsia"/>
+          <w:sz w:val="24"/>
+          <w:lang w:val="en-US" w:eastAsia="zh-CN"/>
+        </w:rPr>
+        <w:t xml:space="preserve"> 13</w:t>
+      </w:r>
+    </w:p>
+    <w:p>
+      <w:pPr>
+        <w:ind w:firstLine="420" w:firstLineChars="0"/>
+        <w:rPr>
+          <w:rFonts w:hint="eastAsia"/>
+          <w:sz w:val="24"/>
+          <w:lang w:val="en-US" w:eastAsia="zh-CN"/>
+        </w:rPr>
+      </w:pPr>
+      <w:r>
+        <w:rPr>
+          <w:rFonts w:hint="eastAsia"/>
+          <w:sz w:val="21"/>
+          <w:szCs w:val="21"/>
+        </w:rPr>
+        <w:t>4</w:t>
+      </w:r>
+      <w:r>
+        <w:rPr>
+          <w:sz w:val="21"/>
+          <w:szCs w:val="21"/>
+        </w:rPr>
+        <w:t>.</w:t>
+      </w:r>
+      <w:r>
+        <w:rPr>
+          <w:rFonts w:hint="eastAsia"/>
+          <w:sz w:val="21"/>
+          <w:szCs w:val="21"/>
+          <w:lang w:val="en-US" w:eastAsia="zh-CN"/>
+        </w:rPr>
+        <w:t>3试卷下载</w:t>
+      </w:r>
+      <w:r>
+        <w:rPr>
+          <w:rFonts w:hint="eastAsia"/>
+          <w:sz w:val="24"/>
+        </w:rPr>
+        <w:t>......................................................................................................................</w:t>
+      </w:r>
+      <w:r>
+        <w:rPr>
+          <w:rFonts w:hint="eastAsia"/>
+          <w:sz w:val="24"/>
+          <w:lang w:val="en-US" w:eastAsia="zh-CN"/>
+        </w:rPr>
+        <w:t xml:space="preserve"> 14</w:t>
       </w:r>
     </w:p>
     <w:p>
@@ -720,18 +1258,19 @@
         <w:tabs>
           <w:tab w:val="right" w:leader="dot" w:pos="8919"/>
         </w:tabs>
-        <w:rPr>
-          <w:rFonts w:hint="eastAsia"/>
-          <w:sz w:val="24"/>
-          <w:lang w:bidi="hi-IN"/>
-        </w:rPr>
-      </w:pPr>
-      <w:r>
-        <w:rPr>
-          <w:rFonts w:hint="eastAsia"/>
-          <w:sz w:val="24"/>
-        </w:rPr>
-        <w:t>4</w:t>
+        <w:jc w:val="distribute"/>
+        <w:rPr>
+          <w:rFonts w:hint="eastAsia" w:eastAsia="宋体"/>
+          <w:sz w:val="24"/>
+          <w:lang w:val="en-US" w:eastAsia="zh-CN" w:bidi="hi-IN"/>
+        </w:rPr>
+      </w:pPr>
+      <w:r>
+        <w:rPr>
+          <w:rFonts w:hint="eastAsia"/>
+          <w:sz w:val="24"/>
+        </w:rPr>
+        <w:t>5</w:t>
       </w:r>
       <w:r>
         <w:rPr>
@@ -744,7 +1283,7 @@
           <w:rFonts w:hint="eastAsia"/>
           <w:sz w:val="24"/>
         </w:rPr>
-        <w:t>系统实现</w:t>
+        <w:t>总结与展望</w:t>
       </w:r>
       <w:r>
         <w:rPr>
@@ -757,97 +1296,15 @@
           <w:rFonts w:hint="eastAsia"/>
           <w:sz w:val="24"/>
         </w:rPr>
+        <w:t>1</w:t>
+      </w:r>
+      <w:r>
+        <w:rPr>
+          <w:rFonts w:hint="eastAsia"/>
+          <w:sz w:val="24"/>
+          <w:lang w:val="en-US" w:eastAsia="zh-CN"/>
+        </w:rPr>
         <w:t>5</w:t>
-      </w:r>
-    </w:p>
-    <w:p>
-      <w:pPr>
-        <w:pStyle w:val="9"/>
-        <w:tabs>
-          <w:tab w:val="right" w:leader="dot" w:pos="8919"/>
-        </w:tabs>
-        <w:rPr>
-          <w:rFonts w:hint="eastAsia"/>
-        </w:rPr>
-      </w:pPr>
-      <w:r>
-        <w:rPr>
-          <w:rFonts w:hint="eastAsia"/>
-          <w:sz w:val="24"/>
-        </w:rPr>
-        <w:t>4</w:t>
-      </w:r>
-      <w:r>
-        <w:rPr>
-          <w:sz w:val="24"/>
-        </w:rPr>
-        <w:t>.1</w:t>
-      </w:r>
-      <w:r>
-        <w:rPr>
-          <w:rFonts w:hint="eastAsia"/>
-          <w:sz w:val="24"/>
-        </w:rPr>
-        <w:t>主窗体</w:t>
-      </w:r>
-      <w:r>
-        <w:rPr>
-          <w:sz w:val="24"/>
-        </w:rPr>
-        <w:tab/>
-      </w:r>
-      <w:r>
-        <w:rPr>
-          <w:rFonts w:hint="eastAsia"/>
-          <w:sz w:val="24"/>
-        </w:rPr>
-        <w:t>6</w:t>
-      </w:r>
-    </w:p>
-    <w:p>
-      <w:pPr>
-        <w:pStyle w:val="8"/>
-        <w:tabs>
-          <w:tab w:val="right" w:leader="dot" w:pos="8919"/>
-        </w:tabs>
-        <w:rPr>
-          <w:rFonts w:hint="eastAsia"/>
-          <w:sz w:val="24"/>
-          <w:lang w:bidi="hi-IN"/>
-        </w:rPr>
-      </w:pPr>
-      <w:r>
-        <w:rPr>
-          <w:rFonts w:hint="eastAsia"/>
-          <w:sz w:val="24"/>
-        </w:rPr>
-        <w:t>5</w:t>
-      </w:r>
-      <w:r>
-        <w:rPr>
-          <w:sz w:val="24"/>
-        </w:rPr>
-        <w:t xml:space="preserve">. </w:t>
-      </w:r>
-      <w:r>
-        <w:rPr>
-          <w:rFonts w:hint="eastAsia"/>
-          <w:sz w:val="24"/>
-        </w:rPr>
-        <w:t>总结与展望</w:t>
-      </w:r>
-      <w:r>
-        <w:rPr>
-          <w:sz w:val="24"/>
-        </w:rPr>
-        <w:tab/>
-      </w:r>
-      <w:r>
-        <w:rPr>
-          <w:rFonts w:hint="eastAsia"/>
-          <w:sz w:val="24"/>
-        </w:rPr>
-        <w:t>16</w:t>
       </w:r>
     </w:p>
     <w:p>
@@ -857,10 +1314,11 @@
           <w:tab w:val="right" w:leader="dot" w:pos="8919"/>
         </w:tabs>
         <w:ind w:left="0" w:leftChars="0"/>
-        <w:rPr>
-          <w:rFonts w:hint="eastAsia"/>
-          <w:sz w:val="24"/>
-          <w:lang w:bidi="hi-IN"/>
+        <w:jc w:val="distribute"/>
+        <w:rPr>
+          <w:rFonts w:hint="eastAsia" w:eastAsia="宋体"/>
+          <w:sz w:val="24"/>
+          <w:lang w:val="en-US" w:eastAsia="zh-CN" w:bidi="hi-IN"/>
         </w:rPr>
       </w:pPr>
       <w:r>
@@ -880,8 +1338,18 @@
           <w:rFonts w:hint="eastAsia"/>
           <w:sz w:val="24"/>
         </w:rPr>
-        <w:t>19</w:t>
-      </w:r>
+        <w:t>1</w:t>
+      </w:r>
+      <w:r>
+        <w:rPr>
+          <w:rFonts w:hint="eastAsia"/>
+          <w:sz w:val="24"/>
+          <w:lang w:val="en-US" w:eastAsia="zh-CN"/>
+        </w:rPr>
+        <w:t>6</w:t>
+      </w:r>
+      <w:bookmarkStart w:id="45" w:name="_GoBack"/>
+      <w:bookmarkEnd w:id="45"/>
     </w:p>
     <w:p>
       <w:pPr>
@@ -897,24 +1365,40 @@
       <w:bookmarkStart w:id="2" w:name="_Toc168044504"/>
     </w:p>
     <w:p/>
+    <w:bookmarkEnd w:id="0"/>
+    <w:bookmarkEnd w:id="1"/>
+    <w:bookmarkEnd w:id="2"/>
     <w:p>
       <w:pPr>
         <w:pStyle w:val="4"/>
         <w:spacing w:before="480" w:line="400" w:lineRule="exact"/>
         <w:jc w:val="center"/>
         <w:rPr>
+          <w:rStyle w:val="13"/>
+        </w:rPr>
+        <w:sectPr>
+          <w:footnotePr>
+            <w:numFmt w:val="decimalEnclosedCircleChinese"/>
+          </w:footnotePr>
+          <w:pgSz w:w="11906" w:h="16838"/>
+          <w:pgMar w:top="1418" w:right="1418" w:bottom="1418" w:left="1559" w:header="851" w:footer="851" w:gutter="0"/>
+          <w:pgNumType w:fmt="numberInDash" w:start="0"/>
+          <w:cols w:space="720" w:num="1"/>
+          <w:titlePg/>
+          <w:docGrid w:type="lines" w:linePitch="424" w:charSpace="0"/>
+        </w:sectPr>
+      </w:pPr>
+    </w:p>
+    <w:p/>
+    <w:p>
+      <w:pPr>
+        <w:pStyle w:val="4"/>
+        <w:spacing w:before="480" w:line="400" w:lineRule="exact"/>
+        <w:jc w:val="center"/>
+        <w:rPr>
           <w:rFonts w:hint="eastAsia" w:eastAsia="黑体"/>
         </w:rPr>
       </w:pPr>
-      <w:r>
-        <w:rPr>
-          <w:rStyle w:val="13"/>
-        </w:rPr>
-        <w:br w:type="page"/>
-      </w:r>
-      <w:bookmarkEnd w:id="0"/>
-      <w:bookmarkEnd w:id="1"/>
-      <w:bookmarkEnd w:id="2"/>
       <w:r>
         <w:rPr>
           <w:rFonts w:hint="eastAsia" w:eastAsia="黑体"/>
@@ -1007,12 +1491,12 @@
           <w:lang w:val="en-US" w:eastAsia="zh-CN"/>
         </w:rPr>
       </w:pPr>
-      <w:bookmarkStart w:id="3" w:name="_Toc168044652"/>
-      <w:bookmarkStart w:id="4" w:name="_Toc168044970"/>
-      <w:bookmarkStart w:id="5" w:name="_Toc168118614"/>
-      <w:bookmarkStart w:id="6" w:name="_Toc168119086"/>
-      <w:bookmarkStart w:id="7" w:name="_Toc168118672"/>
-      <w:bookmarkStart w:id="8" w:name="_Toc168119197"/>
+      <w:bookmarkStart w:id="3" w:name="_Toc168118614"/>
+      <w:bookmarkStart w:id="4" w:name="_Toc168044652"/>
+      <w:bookmarkStart w:id="5" w:name="_Toc168118672"/>
+      <w:bookmarkStart w:id="6" w:name="_Toc168119197"/>
+      <w:bookmarkStart w:id="7" w:name="_Toc168044970"/>
+      <w:bookmarkStart w:id="8" w:name="_Toc168119086"/>
       <w:r>
         <w:rPr>
           <w:rStyle w:val="14"/>
@@ -1087,7 +1571,7 @@
           <w:sz w:val="24"/>
           <w:lang w:val="en-US" w:eastAsia="zh-CN"/>
         </w:rPr>
-        <w:t>通过学校所学知识以及网上查询相关技术，最终以Java为后台技术核心以及Sping作为后台技术框架，以HTML5、CSS、JS、JSP等做为前端技术核心，并依托于MySql数据库对在线组卷系统进行了开发实现。开发完善的系统最终可以实现对题库的管理，以及在线组卷等功能。</w:t>
+        <w:t>通过学校所学知识以及网上查询相关技术，最终以Java为后台技术核心以及Sping作为后台技术框架，以HTML5、CSS、JS、JSP等做为前端技术核心，并依托于MySql数据库对在线组卷系统进行了开发实现。开发完善的系统最终可以实现对题库的管理，在线组卷以及试卷下载等功能。</w:t>
       </w:r>
     </w:p>
     <w:p>
@@ -1139,7 +1623,7 @@
           <w:sz w:val="24"/>
           <w:lang w:val="en-US" w:eastAsia="zh-CN"/>
         </w:rPr>
-        <w:t>计算机技术；在线组卷；自动组卷；题库管理；Java；Spring;</w:t>
+        <w:t>计算机技术；在线组卷；题库管理；试卷下载；Java；Spring;</w:t>
       </w:r>
       <w:r>
         <w:rPr>
@@ -1204,8 +1688,6 @@
           <w:sz w:val="24"/>
         </w:rPr>
       </w:pPr>
-      <w:bookmarkStart w:id="45" w:name="_GoBack"/>
-      <w:bookmarkEnd w:id="45"/>
     </w:p>
     <w:p>
       <w:pPr>
@@ -1250,34 +1732,39 @@
     <w:p>
       <w:pPr>
         <w:pStyle w:val="2"/>
+        <w:numPr>
+          <w:ilvl w:val="0"/>
+          <w:numId w:val="2"/>
+        </w:numPr>
         <w:spacing w:line="480" w:lineRule="auto"/>
+        <w:jc w:val="both"/>
         <w:rPr>
           <w:sz w:val="36"/>
           <w:szCs w:val="36"/>
         </w:rPr>
       </w:pPr>
-      <w:bookmarkStart w:id="9" w:name="_Toc160774523"/>
-      <w:bookmarkStart w:id="10" w:name="_Toc160773463"/>
-      <w:bookmarkStart w:id="11" w:name="_Toc166975967"/>
-      <w:bookmarkStart w:id="12" w:name="_Toc168119199"/>
-      <w:bookmarkStart w:id="13" w:name="_Toc168044576"/>
-      <w:bookmarkStart w:id="14" w:name="_Toc168119088"/>
-      <w:bookmarkStart w:id="15" w:name="_Toc168044298"/>
-      <w:bookmarkStart w:id="16" w:name="_Toc168044505"/>
-      <w:bookmarkStart w:id="17" w:name="_Toc168044972"/>
-      <w:bookmarkStart w:id="18" w:name="_Toc168044040"/>
-      <w:bookmarkStart w:id="19" w:name="_Toc168118616"/>
-      <w:bookmarkStart w:id="20" w:name="_Toc168118674"/>
-      <w:bookmarkStart w:id="21" w:name="_Toc168044233"/>
-      <w:bookmarkStart w:id="22" w:name="_Toc168044113"/>
-      <w:bookmarkStart w:id="23" w:name="_Toc168044178"/>
-      <w:bookmarkStart w:id="24" w:name="_Toc168044654"/>
+      <w:bookmarkStart w:id="9" w:name="_Toc168119199"/>
+      <w:bookmarkStart w:id="10" w:name="_Toc168044505"/>
+      <w:bookmarkStart w:id="11" w:name="_Toc168118616"/>
+      <w:bookmarkStart w:id="12" w:name="_Toc168044113"/>
+      <w:bookmarkStart w:id="13" w:name="_Toc168044972"/>
+      <w:bookmarkStart w:id="14" w:name="_Toc168044233"/>
+      <w:bookmarkStart w:id="15" w:name="_Toc168044178"/>
+      <w:bookmarkStart w:id="16" w:name="_Toc168044654"/>
+      <w:bookmarkStart w:id="17" w:name="_Toc168044298"/>
+      <w:bookmarkStart w:id="18" w:name="_Toc168044576"/>
+      <w:bookmarkStart w:id="19" w:name="_Toc160773463"/>
+      <w:bookmarkStart w:id="20" w:name="_Toc168044040"/>
+      <w:bookmarkStart w:id="21" w:name="_Toc160774523"/>
+      <w:bookmarkStart w:id="22" w:name="_Toc168119088"/>
+      <w:bookmarkStart w:id="23" w:name="_Toc168118674"/>
+      <w:bookmarkStart w:id="24" w:name="_Toc166975967"/>
       <w:r>
         <w:rPr>
           <w:sz w:val="36"/>
           <w:szCs w:val="36"/>
         </w:rPr>
-        <w:t>1. 引 言</w:t>
+        <w:t>引 言</w:t>
       </w:r>
       <w:bookmarkEnd w:id="9"/>
       <w:bookmarkEnd w:id="10"/>
@@ -1296,50 +1783,62 @@
       <w:bookmarkEnd w:id="23"/>
       <w:bookmarkEnd w:id="24"/>
     </w:p>
+    <w:p/>
+    <w:p>
+      <w:pPr>
+        <w:pStyle w:val="3"/>
+        <w:ind w:left="0" w:leftChars="0" w:firstLine="0" w:firstLineChars="0"/>
+        <w:jc w:val="left"/>
+        <w:rPr>
+          <w:lang w:val="en-US"/>
+        </w:rPr>
+      </w:pPr>
+      <w:r>
+        <w:rPr>
+          <w:rFonts w:hint="eastAsia"/>
+          <w:lang w:val="en-US" w:eastAsia="zh-CN"/>
+        </w:rPr>
+        <w:t>1.1应用背景与价值</w:t>
+      </w:r>
+    </w:p>
     <w:p>
       <w:pPr>
         <w:ind w:firstLine="360" w:firstLineChars="150"/>
-        <w:rPr>
-          <w:rFonts w:hint="eastAsia"/>
-          <w:sz w:val="24"/>
-        </w:rPr>
-      </w:pPr>
-      <w:r>
-        <w:rPr>
-          <w:rFonts w:hint="eastAsia"/>
-          <w:sz w:val="24"/>
-        </w:rPr>
-        <w:t>介绍一下，你所开发系统的应用背景和应用价值。</w:t>
+        <w:jc w:val="left"/>
+        <w:rPr>
+          <w:rFonts w:hint="eastAsia"/>
+          <w:sz w:val="24"/>
+        </w:rPr>
+      </w:pPr>
+      <w:r>
+        <w:rPr>
+          <w:rFonts w:hint="eastAsia"/>
+          <w:sz w:val="24"/>
+        </w:rPr>
+        <w:t>介</w:t>
+      </w:r>
+    </w:p>
+    <w:p>
+      <w:pPr>
+        <w:pStyle w:val="3"/>
+        <w:ind w:left="0" w:leftChars="0" w:firstLine="0" w:firstLineChars="0"/>
+        <w:jc w:val="both"/>
+        <w:rPr>
+          <w:rFonts w:hint="eastAsia"/>
+          <w:lang w:val="en-US" w:eastAsia="zh-CN"/>
+        </w:rPr>
+      </w:pPr>
+      <w:r>
+        <w:rPr>
+          <w:rFonts w:hint="eastAsia"/>
+          <w:lang w:val="en-US" w:eastAsia="zh-CN"/>
+        </w:rPr>
+        <w:t>1.2开发工具与技术</w:t>
       </w:r>
     </w:p>
     <w:p>
       <w:pPr>
         <w:ind w:firstLine="360" w:firstLineChars="150"/>
-        <w:rPr>
-          <w:rFonts w:hint="eastAsia"/>
-          <w:sz w:val="24"/>
-        </w:rPr>
-      </w:pPr>
-    </w:p>
-    <w:p>
-      <w:pPr>
-        <w:ind w:firstLine="360" w:firstLineChars="150"/>
-        <w:rPr>
-          <w:rFonts w:hint="eastAsia"/>
-          <w:sz w:val="24"/>
-        </w:rPr>
-      </w:pPr>
-      <w:r>
-        <w:rPr>
-          <w:rFonts w:hint="eastAsia"/>
-          <w:sz w:val="24"/>
-        </w:rPr>
-        <w:t>介绍一下，你所使用的开发工具及数据库。</w:t>
-      </w:r>
-    </w:p>
-    <w:p>
-      <w:pPr>
-        <w:ind w:firstLine="420"/>
         <w:rPr>
           <w:rFonts w:hint="eastAsia" w:ascii="宋体" w:hAnsi="宋体" w:cs="宋体"/>
           <w:color w:val="333333"/>
@@ -1348,6 +1847,13 @@
           <w:lang w:bidi="ar"/>
         </w:rPr>
       </w:pPr>
+      <w:r>
+        <w:rPr>
+          <w:rFonts w:hint="eastAsia"/>
+          <w:sz w:val="24"/>
+        </w:rPr>
+        <w:t>介绍一下，你所使用的开发工具及数据库。</w:t>
+      </w:r>
     </w:p>
     <w:p>
       <w:pPr>
@@ -1528,22 +2034,22 @@
           <w:rFonts w:hint="eastAsia"/>
         </w:rPr>
       </w:pPr>
-      <w:bookmarkStart w:id="25" w:name="_Toc168044115"/>
-      <w:bookmarkStart w:id="26" w:name="_Toc168119090"/>
-      <w:bookmarkStart w:id="27" w:name="_Toc168044300"/>
-      <w:bookmarkStart w:id="28" w:name="_Toc168118618"/>
-      <w:bookmarkStart w:id="29" w:name="_Toc168044042"/>
-      <w:bookmarkStart w:id="30" w:name="_Toc168044180"/>
-      <w:bookmarkStart w:id="31" w:name="_Toc168044507"/>
-      <w:bookmarkStart w:id="32" w:name="_Toc168044974"/>
-      <w:bookmarkStart w:id="33" w:name="_Toc168044235"/>
-      <w:bookmarkStart w:id="34" w:name="_Toc168119201"/>
-      <w:bookmarkStart w:id="35" w:name="_Toc168044578"/>
-      <w:bookmarkStart w:id="36" w:name="_Toc168118676"/>
-      <w:bookmarkStart w:id="37" w:name="_Toc168044656"/>
-      <w:bookmarkStart w:id="38" w:name="_Toc160774525"/>
-      <w:bookmarkStart w:id="39" w:name="_Toc166975969"/>
-      <w:bookmarkStart w:id="40" w:name="_Toc160773465"/>
+      <w:bookmarkStart w:id="25" w:name="_Toc168044235"/>
+      <w:bookmarkStart w:id="26" w:name="_Toc168044507"/>
+      <w:bookmarkStart w:id="27" w:name="_Toc168044042"/>
+      <w:bookmarkStart w:id="28" w:name="_Toc168044578"/>
+      <w:bookmarkStart w:id="29" w:name="_Toc168119201"/>
+      <w:bookmarkStart w:id="30" w:name="_Toc168118618"/>
+      <w:bookmarkStart w:id="31" w:name="_Toc168119090"/>
+      <w:bookmarkStart w:id="32" w:name="_Toc168044115"/>
+      <w:bookmarkStart w:id="33" w:name="_Toc160774525"/>
+      <w:bookmarkStart w:id="34" w:name="_Toc166975969"/>
+      <w:bookmarkStart w:id="35" w:name="_Toc160773465"/>
+      <w:bookmarkStart w:id="36" w:name="_Toc168044180"/>
+      <w:bookmarkStart w:id="37" w:name="_Toc168044974"/>
+      <w:bookmarkStart w:id="38" w:name="_Toc168118676"/>
+      <w:bookmarkStart w:id="39" w:name="_Toc168044300"/>
+      <w:bookmarkStart w:id="40" w:name="_Toc168044656"/>
     </w:p>
     <w:bookmarkEnd w:id="25"/>
     <w:bookmarkEnd w:id="26"/>
@@ -1645,8 +2151,8 @@
         </w:rPr>
         <w:t>6.总结与展望</w:t>
       </w:r>
-      <w:bookmarkStart w:id="41" w:name="_Toc168118630"/>
-      <w:bookmarkStart w:id="42" w:name="_Toc168119213"/>
+      <w:bookmarkStart w:id="41" w:name="_Toc168119213"/>
+      <w:bookmarkStart w:id="42" w:name="_Toc168118630"/>
       <w:bookmarkStart w:id="43" w:name="_Toc168118688"/>
       <w:bookmarkStart w:id="44" w:name="_Toc168119102"/>
     </w:p>
@@ -1703,7 +2209,7 @@
       <w:pPr>
         <w:numPr>
           <w:ilvl w:val="0"/>
-          <w:numId w:val="2"/>
+          <w:numId w:val="3"/>
         </w:numPr>
         <w:autoSpaceDE w:val="0"/>
         <w:autoSpaceDN w:val="0"/>
@@ -1727,7 +2233,7 @@
       <w:pPr>
         <w:numPr>
           <w:ilvl w:val="0"/>
-          <w:numId w:val="2"/>
+          <w:numId w:val="3"/>
         </w:numPr>
         <w:tabs>
           <w:tab w:val="clear" w:pos="312"/>
@@ -1819,12 +2325,14 @@
     </w:p>
     <w:p/>
     <w:sectPr>
+      <w:footerReference r:id="rId7" w:type="first"/>
+      <w:footerReference r:id="rId6" w:type="default"/>
       <w:footnotePr>
         <w:numFmt w:val="decimalEnclosedCircleChinese"/>
       </w:footnotePr>
       <w:pgSz w:w="11906" w:h="16838"/>
-      <w:pgMar w:top="1418" w:right="1418" w:bottom="1418" w:left="1559" w:header="851" w:footer="851" w:gutter="0"/>
-      <w:pgNumType w:start="0"/>
+      <w:pgMar w:top="1418" w:right="1418" w:bottom="1418" w:left="1559" w:header="851" w:footer="850" w:gutter="0"/>
+      <w:pgNumType w:fmt="numberInDash" w:start="1"/>
       <w:cols w:space="720" w:num="1"/>
       <w:titlePg/>
       <w:docGrid w:type="lines" w:linePitch="424" w:charSpace="0"/>
@@ -1839,6 +2347,10 @@
     <w:pPr>
       <w:pStyle w:val="6"/>
       <w:ind w:right="360"/>
+      <w:rPr>
+        <w:rFonts w:hint="eastAsia"/>
+        <w:lang w:val="en-US" w:eastAsia="zh-CN"/>
+      </w:rPr>
     </w:pPr>
   </w:p>
 </w:ftr>
@@ -1881,7 +2393,387 @@
   <w:p>
     <w:pPr>
       <w:pStyle w:val="6"/>
+      <w:ind w:right="360"/>
+      <w:rPr>
+        <w:rFonts w:hint="eastAsia"/>
+        <w:lang w:val="en-US" w:eastAsia="zh-CN"/>
+      </w:rPr>
     </w:pPr>
+    <w:r>
+      <w:rPr>
+        <w:sz w:val="18"/>
+      </w:rPr>
+      <mc:AlternateContent>
+        <mc:Choice Requires="wps">
+          <w:drawing>
+            <wp:anchor distT="0" distB="0" distL="114300" distR="114300" simplePos="0" relativeHeight="251658240" behindDoc="0" locked="0" layoutInCell="1" allowOverlap="1">
+              <wp:simplePos x="0" y="0"/>
+              <wp:positionH relativeFrom="margin">
+                <wp:align>center</wp:align>
+              </wp:positionH>
+              <wp:positionV relativeFrom="paragraph">
+                <wp:posOffset>0</wp:posOffset>
+              </wp:positionV>
+              <wp:extent cx="1828800" cy="1828800"/>
+              <wp:effectExtent l="0" t="0" r="0" b="0"/>
+              <wp:wrapNone/>
+              <wp:docPr id="2" name="文本框 2"/>
+              <wp:cNvGraphicFramePr/>
+              <a:graphic xmlns:a="http://schemas.openxmlformats.org/drawingml/2006/main">
+                <a:graphicData uri="http://schemas.microsoft.com/office/word/2010/wordprocessingShape">
+                  <wps:wsp>
+                    <wps:cNvSpPr txBox="1"/>
+                    <wps:spPr>
+                      <a:xfrm>
+                        <a:off x="0" y="0"/>
+                        <a:ext cx="1828800" cy="1828800"/>
+                      </a:xfrm>
+                      <a:prstGeom prst="rect">
+                        <a:avLst/>
+                      </a:prstGeom>
+                      <a:noFill/>
+                      <a:ln w="6350">
+                        <a:noFill/>
+                      </a:ln>
+                      <a:extLst>
+                        <a:ext uri="{909E8E84-426E-40DD-AFC4-6F175D3DCCD1}">
+                          <a14:hiddenFill xmlns:a14="http://schemas.microsoft.com/office/drawing/2010/main">
+                            <a:solidFill>
+                              <a:schemeClr val="lt1"/>
+                            </a:solidFill>
+                          </a14:hiddenFill>
+                        </a:ext>
+                        <a:ext uri="{91240B29-F687-4F45-9708-019B960494DF}">
+                          <a14:hiddenLine xmlns:a14="http://schemas.microsoft.com/office/drawing/2010/main" w="6350">
+                            <a:solidFill>
+                              <a:prstClr val="black"/>
+                            </a:solidFill>
+                          </a14:hiddenLine>
+                        </a:ext>
+                      </a:extLst>
+                    </wps:spPr>
+                    <wps:style>
+                      <a:lnRef idx="0">
+                        <a:schemeClr val="accent1"/>
+                      </a:lnRef>
+                      <a:fillRef idx="0">
+                        <a:schemeClr val="accent1"/>
+                      </a:fillRef>
+                      <a:effectRef idx="0">
+                        <a:schemeClr val="accent1"/>
+                      </a:effectRef>
+                      <a:fontRef idx="minor">
+                        <a:schemeClr val="dk1"/>
+                      </a:fontRef>
+                    </wps:style>
+                    <wps:txbx>
+                      <w:txbxContent>
+                        <w:p>
+                          <w:pPr>
+                            <w:pStyle w:val="6"/>
+                            <w:rPr>
+                              <w:rFonts w:hint="eastAsia" w:eastAsia="宋体"/>
+                              <w:lang w:eastAsia="zh-CN"/>
+                            </w:rPr>
+                          </w:pPr>
+                          <w:r>
+                            <w:rPr>
+                              <w:rFonts w:hint="eastAsia"/>
+                              <w:lang w:eastAsia="zh-CN"/>
+                            </w:rPr>
+                            <w:fldChar w:fldCharType="begin"/>
+                          </w:r>
+                          <w:r>
+                            <w:rPr>
+                              <w:rFonts w:hint="eastAsia"/>
+                              <w:lang w:eastAsia="zh-CN"/>
+                            </w:rPr>
+                            <w:instrText xml:space="preserve"> PAGE  \* MERGEFORMAT </w:instrText>
+                          </w:r>
+                          <w:r>
+                            <w:rPr>
+                              <w:rFonts w:hint="eastAsia"/>
+                              <w:lang w:eastAsia="zh-CN"/>
+                            </w:rPr>
+                            <w:fldChar w:fldCharType="separate"/>
+                          </w:r>
+                          <w:r>
+                            <w:rPr>
+                              <w:rFonts w:hint="eastAsia"/>
+                              <w:lang w:eastAsia="zh-CN"/>
+                            </w:rPr>
+                            <w:t>1</w:t>
+                          </w:r>
+                          <w:r>
+                            <w:rPr>
+                              <w:rFonts w:hint="eastAsia"/>
+                              <w:lang w:eastAsia="zh-CN"/>
+                            </w:rPr>
+                            <w:fldChar w:fldCharType="end"/>
+                          </w:r>
+                        </w:p>
+                      </w:txbxContent>
+                    </wps:txbx>
+                    <wps:bodyPr rot="0" spcFirstLastPara="0" vertOverflow="overflow" horzOverflow="overflow" vert="horz" wrap="none" lIns="0" tIns="0" rIns="0" bIns="0" numCol="1" spcCol="0" rtlCol="0" fromWordArt="0" anchor="t" anchorCtr="0" forceAA="0" upright="0" compatLnSpc="1">
+                      <a:spAutoFit/>
+                    </wps:bodyPr>
+                  </wps:wsp>
+                </a:graphicData>
+              </a:graphic>
+            </wp:anchor>
+          </w:drawing>
+        </mc:Choice>
+        <mc:Fallback>
+          <w:pict>
+            <v:shape id="_x0000_s1026" o:spid="_x0000_s1026" o:spt="202" type="#_x0000_t202" style="position:absolute;left:0pt;margin-top:0pt;height:144pt;width:144pt;mso-position-horizontal:center;mso-position-horizontal-relative:margin;mso-wrap-style:none;z-index:251658240;mso-width-relative:page;mso-height-relative:page;" filled="f" stroked="f" coordsize="21600,21600" o:gfxdata="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">
+              <v:fill on="f" focussize="0,0"/>
+              <v:stroke on="f" weight="0.5pt"/>
+              <v:imagedata o:title=""/>
+              <o:lock v:ext="edit" aspectratio="f"/>
+              <v:textbox inset="0mm,0mm,0mm,0mm" style="mso-fit-shape-to-text:t;">
+                <w:txbxContent>
+                  <w:p>
+                    <w:pPr>
+                      <w:pStyle w:val="6"/>
+                      <w:rPr>
+                        <w:rFonts w:hint="eastAsia" w:eastAsia="宋体"/>
+                        <w:lang w:eastAsia="zh-CN"/>
+                      </w:rPr>
+                    </w:pPr>
+                    <w:r>
+                      <w:rPr>
+                        <w:rFonts w:hint="eastAsia"/>
+                        <w:lang w:eastAsia="zh-CN"/>
+                      </w:rPr>
+                      <w:fldChar w:fldCharType="begin"/>
+                    </w:r>
+                    <w:r>
+                      <w:rPr>
+                        <w:rFonts w:hint="eastAsia"/>
+                        <w:lang w:eastAsia="zh-CN"/>
+                      </w:rPr>
+                      <w:instrText xml:space="preserve"> PAGE  \* MERGEFORMAT </w:instrText>
+                    </w:r>
+                    <w:r>
+                      <w:rPr>
+                        <w:rFonts w:hint="eastAsia"/>
+                        <w:lang w:eastAsia="zh-CN"/>
+                      </w:rPr>
+                      <w:fldChar w:fldCharType="separate"/>
+                    </w:r>
+                    <w:r>
+                      <w:rPr>
+                        <w:rFonts w:hint="eastAsia"/>
+                        <w:lang w:eastAsia="zh-CN"/>
+                      </w:rPr>
+                      <w:t>1</w:t>
+                    </w:r>
+                    <w:r>
+                      <w:rPr>
+                        <w:rFonts w:hint="eastAsia"/>
+                        <w:lang w:eastAsia="zh-CN"/>
+                      </w:rPr>
+                      <w:fldChar w:fldCharType="end"/>
+                    </w:r>
+                  </w:p>
+                </w:txbxContent>
+              </v:textbox>
+            </v:shape>
+          </w:pict>
+        </mc:Fallback>
+      </mc:AlternateContent>
+    </w:r>
+  </w:p>
+</w:ftr>
+</file>
+
+<file path=word/footer4.xml><?xml version="1.0" encoding="utf-8"?>
+<w:ftr xmlns:wpc="http://schemas.microsoft.com/office/word/2010/wordprocessingCanvas" xmlns:mc="http://schemas.openxmlformats.org/markup-compatibility/2006" xmlns:o="urn:schemas-microsoft-com:office:office" xmlns:r="http://schemas.openxmlformats.org/officeDocument/2006/relationships" xmlns:m="http://schemas.openxmlformats.org/officeDocument/2006/math" xmlns:v="urn:schemas-microsoft-com:vml" xmlns:wp14="http://schemas.microsoft.com/office/word/2010/wordprocessingDrawing" xmlns:wp="http://schemas.openxmlformats.org/drawingml/2006/wordprocessingDrawing" xmlns:w10="urn:schemas-microsoft-com:office:word" xmlns:w="http://schemas.openxmlformats.org/wordprocessingml/2006/main" xmlns:w14="http://schemas.microsoft.com/office/word/2010/wordml" xmlns:w15="http://schemas.microsoft.com/office/word/2012/wordml" xmlns:wpg="http://schemas.microsoft.com/office/word/2010/wordprocessingGroup" xmlns:wpi="http://schemas.microsoft.com/office/word/2010/wordprocessingInk" xmlns:wne="http://schemas.microsoft.com/office/word/2006/wordml" xmlns:wps="http://schemas.microsoft.com/office/word/2010/wordprocessingShape" xmlns:wpsCustomData="http://www.wps.cn/officeDocument/2013/wpsCustomData" mc:Ignorable="w14 w15 wp14">
+  <w:p>
+    <w:pPr>
+      <w:pStyle w:val="6"/>
+    </w:pPr>
+    <w:r>
+      <mc:AlternateContent>
+        <mc:Choice Requires="wps">
+          <w:drawing>
+            <wp:anchor distT="0" distB="0" distL="114300" distR="114300" simplePos="0" relativeHeight="251659264" behindDoc="0" locked="0" layoutInCell="1" allowOverlap="1">
+              <wp:simplePos x="0" y="0"/>
+              <wp:positionH relativeFrom="margin">
+                <wp:align>center</wp:align>
+              </wp:positionH>
+              <wp:positionV relativeFrom="paragraph">
+                <wp:posOffset>0</wp:posOffset>
+              </wp:positionV>
+              <wp:extent cx="1828800" cy="1828800"/>
+              <wp:effectExtent l="0" t="0" r="0" b="0"/>
+              <wp:wrapNone/>
+              <wp:docPr id="3" name="文本框 3"/>
+              <wp:cNvGraphicFramePr/>
+              <a:graphic xmlns:a="http://schemas.openxmlformats.org/drawingml/2006/main">
+                <a:graphicData uri="http://schemas.microsoft.com/office/word/2010/wordprocessingShape">
+                  <wps:wsp>
+                    <wps:cNvSpPr txBox="1"/>
+                    <wps:spPr>
+                      <a:xfrm>
+                        <a:off x="0" y="0"/>
+                        <a:ext cx="1828800" cy="1828800"/>
+                      </a:xfrm>
+                      <a:prstGeom prst="rect">
+                        <a:avLst/>
+                      </a:prstGeom>
+                      <a:noFill/>
+                      <a:ln w="6350">
+                        <a:noFill/>
+                      </a:ln>
+                      <a:extLst>
+                        <a:ext uri="{909E8E84-426E-40DD-AFC4-6F175D3DCCD1}">
+                          <a14:hiddenFill xmlns:a14="http://schemas.microsoft.com/office/drawing/2010/main">
+                            <a:solidFill>
+                              <a:schemeClr val="lt1"/>
+                            </a:solidFill>
+                          </a14:hiddenFill>
+                        </a:ext>
+                        <a:ext uri="{91240B29-F687-4F45-9708-019B960494DF}">
+                          <a14:hiddenLine xmlns:a14="http://schemas.microsoft.com/office/drawing/2010/main" w="6350">
+                            <a:solidFill>
+                              <a:prstClr val="black"/>
+                            </a:solidFill>
+                          </a14:hiddenLine>
+                        </a:ext>
+                      </a:extLst>
+                    </wps:spPr>
+                    <wps:style>
+                      <a:lnRef idx="0">
+                        <a:schemeClr val="accent1"/>
+                      </a:lnRef>
+                      <a:fillRef idx="0">
+                        <a:schemeClr val="accent1"/>
+                      </a:fillRef>
+                      <a:effectRef idx="0">
+                        <a:schemeClr val="accent1"/>
+                      </a:effectRef>
+                      <a:fontRef idx="minor">
+                        <a:schemeClr val="dk1"/>
+                      </a:fontRef>
+                    </wps:style>
+                    <wps:txbx>
+                      <w:txbxContent>
+                        <w:p>
+                          <w:pPr>
+                            <w:pStyle w:val="6"/>
+                            <w:rPr>
+                              <w:rFonts w:hint="eastAsia" w:eastAsia="宋体"/>
+                              <w:lang w:eastAsia="zh-CN"/>
+                            </w:rPr>
+                          </w:pPr>
+                          <w:r>
+                            <w:rPr>
+                              <w:rFonts w:hint="eastAsia"/>
+                              <w:lang w:eastAsia="zh-CN"/>
+                            </w:rPr>
+                            <w:fldChar w:fldCharType="begin"/>
+                          </w:r>
+                          <w:r>
+                            <w:rPr>
+                              <w:rFonts w:hint="eastAsia"/>
+                              <w:lang w:eastAsia="zh-CN"/>
+                            </w:rPr>
+                            <w:instrText xml:space="preserve"> PAGE  \* MERGEFORMAT </w:instrText>
+                          </w:r>
+                          <w:r>
+                            <w:rPr>
+                              <w:rFonts w:hint="eastAsia"/>
+                              <w:lang w:eastAsia="zh-CN"/>
+                            </w:rPr>
+                            <w:fldChar w:fldCharType="separate"/>
+                          </w:r>
+                          <w:r>
+                            <w:rPr>
+                              <w:rFonts w:hint="eastAsia"/>
+                              <w:lang w:eastAsia="zh-CN"/>
+                            </w:rPr>
+                            <w:t>1</w:t>
+                          </w:r>
+                          <w:r>
+                            <w:rPr>
+                              <w:rFonts w:hint="eastAsia"/>
+                              <w:lang w:eastAsia="zh-CN"/>
+                            </w:rPr>
+                            <w:fldChar w:fldCharType="end"/>
+                          </w:r>
+                        </w:p>
+                      </w:txbxContent>
+                    </wps:txbx>
+                    <wps:bodyPr rot="0" spcFirstLastPara="0" vertOverflow="overflow" horzOverflow="overflow" vert="horz" wrap="none" lIns="0" tIns="0" rIns="0" bIns="0" numCol="1" spcCol="0" rtlCol="0" fromWordArt="0" anchor="t" anchorCtr="0" forceAA="0" upright="0" compatLnSpc="1">
+                      <a:spAutoFit/>
+                    </wps:bodyPr>
+                  </wps:wsp>
+                </a:graphicData>
+              </a:graphic>
+            </wp:anchor>
+          </w:drawing>
+        </mc:Choice>
+        <mc:Fallback>
+          <w:pict>
+            <v:shape id="_x0000_s1026" o:spid="_x0000_s1026" o:spt="202" type="#_x0000_t202" style="position:absolute;left:0pt;margin-top:0pt;height:144pt;width:144pt;mso-position-horizontal:center;mso-position-horizontal-relative:margin;mso-wrap-style:none;z-index:251659264;mso-width-relative:page;mso-height-relative:page;" filled="f" stroked="f" coordsize="21600,21600" o:gfxdata="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">
+              <v:fill on="f" focussize="0,0"/>
+              <v:stroke on="f" weight="0.5pt"/>
+              <v:imagedata o:title=""/>
+              <o:lock v:ext="edit" aspectratio="f"/>
+              <v:textbox inset="0mm,0mm,0mm,0mm" style="mso-fit-shape-to-text:t;">
+                <w:txbxContent>
+                  <w:p>
+                    <w:pPr>
+                      <w:pStyle w:val="6"/>
+                      <w:rPr>
+                        <w:rFonts w:hint="eastAsia" w:eastAsia="宋体"/>
+                        <w:lang w:eastAsia="zh-CN"/>
+                      </w:rPr>
+                    </w:pPr>
+                    <w:r>
+                      <w:rPr>
+                        <w:rFonts w:hint="eastAsia"/>
+                        <w:lang w:eastAsia="zh-CN"/>
+                      </w:rPr>
+                      <w:fldChar w:fldCharType="begin"/>
+                    </w:r>
+                    <w:r>
+                      <w:rPr>
+                        <w:rFonts w:hint="eastAsia"/>
+                        <w:lang w:eastAsia="zh-CN"/>
+                      </w:rPr>
+                      <w:instrText xml:space="preserve"> PAGE  \* MERGEFORMAT </w:instrText>
+                    </w:r>
+                    <w:r>
+                      <w:rPr>
+                        <w:rFonts w:hint="eastAsia"/>
+                        <w:lang w:eastAsia="zh-CN"/>
+                      </w:rPr>
+                      <w:fldChar w:fldCharType="separate"/>
+                    </w:r>
+                    <w:r>
+                      <w:rPr>
+                        <w:rFonts w:hint="eastAsia"/>
+                        <w:lang w:eastAsia="zh-CN"/>
+                      </w:rPr>
+                      <w:t>1</w:t>
+                    </w:r>
+                    <w:r>
+                      <w:rPr>
+                        <w:rFonts w:hint="eastAsia"/>
+                        <w:lang w:eastAsia="zh-CN"/>
+                      </w:rPr>
+                      <w:fldChar w:fldCharType="end"/>
+                    </w:r>
+                  </w:p>
+                </w:txbxContent>
+              </v:textbox>
+            </v:shape>
+          </w:pict>
+        </mc:Fallback>
+      </mc:AlternateContent>
+    </w:r>
   </w:p>
 </w:ftr>
 </file>
@@ -1896,32 +2788,12 @@
 </w:hdr>
 </file>
 
-<file path=word/header2.xml><?xml version="1.0" encoding="utf-8"?>
-<w:hdr xmlns:wpc="http://schemas.microsoft.com/office/word/2010/wordprocessingCanvas" xmlns:mc="http://schemas.openxmlformats.org/markup-compatibility/2006" xmlns:o="urn:schemas-microsoft-com:office:office" xmlns:r="http://schemas.openxmlformats.org/officeDocument/2006/relationships" xmlns:m="http://schemas.openxmlformats.org/officeDocument/2006/math" xmlns:v="urn:schemas-microsoft-com:vml" xmlns:wp14="http://schemas.microsoft.com/office/word/2010/wordprocessingDrawing" xmlns:wp="http://schemas.openxmlformats.org/drawingml/2006/wordprocessingDrawing" xmlns:w10="urn:schemas-microsoft-com:office:word" xmlns:w="http://schemas.openxmlformats.org/wordprocessingml/2006/main" xmlns:w14="http://schemas.microsoft.com/office/word/2010/wordml" xmlns:w15="http://schemas.microsoft.com/office/word/2012/wordml" xmlns:wpg="http://schemas.microsoft.com/office/word/2010/wordprocessingGroup" xmlns:wpi="http://schemas.microsoft.com/office/word/2010/wordprocessingInk" xmlns:wne="http://schemas.microsoft.com/office/word/2006/wordml" xmlns:wps="http://schemas.microsoft.com/office/word/2010/wordprocessingShape" xmlns:wpsCustomData="http://www.wps.cn/officeDocument/2013/wpsCustomData" mc:Ignorable="w14 w15 wp14">
-  <w:p>
-    <w:pPr>
-      <w:pStyle w:val="7"/>
-    </w:pPr>
-  </w:p>
-</w:hdr>
-</file>
-
-<file path=word/header3.xml><?xml version="1.0" encoding="utf-8"?>
-<w:hdr xmlns:wpc="http://schemas.microsoft.com/office/word/2010/wordprocessingCanvas" xmlns:mc="http://schemas.openxmlformats.org/markup-compatibility/2006" xmlns:o="urn:schemas-microsoft-com:office:office" xmlns:r="http://schemas.openxmlformats.org/officeDocument/2006/relationships" xmlns:m="http://schemas.openxmlformats.org/officeDocument/2006/math" xmlns:v="urn:schemas-microsoft-com:vml" xmlns:wp14="http://schemas.microsoft.com/office/word/2010/wordprocessingDrawing" xmlns:wp="http://schemas.openxmlformats.org/drawingml/2006/wordprocessingDrawing" xmlns:w10="urn:schemas-microsoft-com:office:word" xmlns:w="http://schemas.openxmlformats.org/wordprocessingml/2006/main" xmlns:w14="http://schemas.microsoft.com/office/word/2010/wordml" xmlns:w15="http://schemas.microsoft.com/office/word/2012/wordml" xmlns:wpg="http://schemas.microsoft.com/office/word/2010/wordprocessingGroup" xmlns:wpi="http://schemas.microsoft.com/office/word/2010/wordprocessingInk" xmlns:wne="http://schemas.microsoft.com/office/word/2006/wordml" xmlns:wps="http://schemas.microsoft.com/office/word/2010/wordprocessingShape" xmlns:wpsCustomData="http://www.wps.cn/officeDocument/2013/wpsCustomData" mc:Ignorable="w14 w15 wp14">
-  <w:p>
-    <w:pPr>
-      <w:pStyle w:val="7"/>
-    </w:pPr>
-  </w:p>
-</w:hdr>
-</file>
-
 <file path=word/numbering.xml><?xml version="1.0" encoding="utf-8"?>
 <w:numbering xmlns:wpc="http://schemas.microsoft.com/office/word/2010/wordprocessingCanvas" xmlns:mc="http://schemas.openxmlformats.org/markup-compatibility/2006" xmlns:o="urn:schemas-microsoft-com:office:office" xmlns:r="http://schemas.openxmlformats.org/officeDocument/2006/relationships" xmlns:m="http://schemas.openxmlformats.org/officeDocument/2006/math" xmlns:v="urn:schemas-microsoft-com:vml" xmlns:wp14="http://schemas.microsoft.com/office/word/2010/wordprocessingDrawing" xmlns:wp="http://schemas.openxmlformats.org/drawingml/2006/wordprocessingDrawing" xmlns:w10="urn:schemas-microsoft-com:office:word" xmlns:w="http://schemas.openxmlformats.org/wordprocessingml/2006/main" xmlns:w14="http://schemas.microsoft.com/office/word/2010/wordml" xmlns:wpg="http://schemas.microsoft.com/office/word/2010/wordprocessingGroup" xmlns:wpi="http://schemas.microsoft.com/office/word/2010/wordprocessingInk" xmlns:wne="http://schemas.microsoft.com/office/word/2006/wordml" xmlns:wps="http://schemas.microsoft.com/office/word/2010/wordprocessingShape" mc:Ignorable="w14 wp14">
   <w:abstractNum w:abstractNumId="0">
-    <w:nsid w:val="101436E1"/>
+    <w:nsid w:val="8D27859B"/>
     <w:multiLevelType w:val="singleLevel"/>
-    <w:tmpl w:val="101436E1"/>
+    <w:tmpl w:val="8D27859B"/>
     <w:lvl w:ilvl="0" w:tentative="0">
       <w:start w:val="1"/>
       <w:numFmt w:val="decimal"/>
@@ -1931,6 +2803,18 @@
     </w:lvl>
   </w:abstractNum>
   <w:abstractNum w:abstractNumId="1">
+    <w:nsid w:val="AFFC069E"/>
+    <w:multiLevelType w:val="singleLevel"/>
+    <w:tmpl w:val="AFFC069E"/>
+    <w:lvl w:ilvl="0" w:tentative="0">
+      <w:start w:val="1"/>
+      <w:numFmt w:val="decimal"/>
+      <w:suff w:val="space"/>
+      <w:lvlText w:val="%1."/>
+      <w:lvlJc w:val="left"/>
+    </w:lvl>
+  </w:abstractNum>
+  <w:abstractNum w:abstractNumId="2">
     <w:nsid w:val="16A65FD8"/>
     <w:multiLevelType w:val="singleLevel"/>
     <w:tmpl w:val="16A65FD8"/>
@@ -1951,6 +2835,9 @@
   </w:num>
   <w:num w:numId="2">
     <w:abstractNumId w:val="1"/>
+  </w:num>
+  <w:num w:numId="3">
+    <w:abstractNumId w:val="2"/>
   </w:num>
 </w:numbering>
 </file>
@@ -1996,8 +2883,8 @@
     <w:lsdException w:unhideWhenUsed="0" w:uiPriority="0" w:semiHidden="0" w:name="Normal Indent"/>
     <w:lsdException w:unhideWhenUsed="0" w:uiPriority="0" w:semiHidden="0" w:name="footnote text"/>
     <w:lsdException w:unhideWhenUsed="0" w:uiPriority="0" w:semiHidden="0" w:name="annotation text"/>
-    <w:lsdException w:unhideWhenUsed="0" w:uiPriority="0" w:name="header"/>
-    <w:lsdException w:unhideWhenUsed="0" w:uiPriority="0" w:name="footer"/>
+    <w:lsdException w:unhideWhenUsed="0" w:uiPriority="0" w:semiHidden="0" w:name="header"/>
+    <w:lsdException w:unhideWhenUsed="0" w:uiPriority="0" w:semiHidden="0" w:name="footer"/>
     <w:lsdException w:unhideWhenUsed="0" w:uiPriority="0" w:semiHidden="0" w:name="index heading"/>
     <w:lsdException w:qFormat="1" w:uiPriority="0" w:name="caption"/>
     <w:lsdException w:unhideWhenUsed="0" w:uiPriority="0" w:semiHidden="0" w:name="table of figures"/>
@@ -2315,7 +3202,6 @@
   <w:style w:type="paragraph" w:styleId="6">
     <w:name w:val="footer"/>
     <w:basedOn w:val="1"/>
-    <w:semiHidden/>
     <w:uiPriority w:val="0"/>
     <w:pPr>
       <w:tabs>
@@ -2333,7 +3219,6 @@
   <w:style w:type="paragraph" w:styleId="7">
     <w:name w:val="header"/>
     <w:basedOn w:val="1"/>
-    <w:semiHidden/>
     <w:uiPriority w:val="0"/>
     <w:pPr>
       <w:pBdr>
@@ -2660,7 +3545,11 @@
   <customSectProps>
     <customSectPr/>
     <customSectPr/>
+    <customSectPr/>
   </customSectProps>
+  <customShpExts>
+    <customShpInfo spid="_x0000_s1026" textRotate="1"/>
+  </customShpExts>
 </s:customData>
 </file>
 

</xml_diff>